<commit_message>
Add Pre Order QR at Receipt
</commit_message>
<xml_diff>
--- a/Resource/Template/AnWOrderReceiptCC.docx
+++ b/Resource/Template/AnWOrderReceiptCC.docx
@@ -24,7 +24,18 @@
           <w:szCs w:val="24"/>
           <w:lang w:val="en-US"/>
         </w:rPr>
-        <w:t>Longbow Fastfood</w:t>
+        <w:t xml:space="preserve">Longbow </w:t>
+      </w:r>
+      <w:r>
+        <w:rPr>
+          <w:rFonts w:cstheme="minorHAnsi"/>
+          <w:b/>
+          <w:bCs/>
+          <w:sz w:val="24"/>
+          <w:szCs w:val="24"/>
+          <w:lang w:val="en-US"/>
+        </w:rPr>
+        <w:t>Go Noodle</w:t>
       </w:r>
       <w:r>
         <w:rPr>

</xml_diff>